<commit_message>
docx: 자전거 관리 use case description 작성
</commit_message>
<xml_diff>
--- a/UseCaseDescriptions/UseCaseDescriptions_dy.docx
+++ b/UseCaseDescriptions/UseCaseDescriptions_dy.docx
@@ -60,7 +60,6 @@
           <w:p>
             <w:pPr>
               <w:rPr>
-                <w:rFonts w:hint="eastAsia"/>
                 <w:b/>
                 <w:bCs/>
               </w:rPr>
@@ -91,7 +90,6 @@
           <w:p>
             <w:pPr>
               <w:rPr>
-                <w:rFonts w:hint="eastAsia"/>
                 <w:b/>
                 <w:bCs/>
               </w:rPr>
@@ -124,11 +122,6 @@
             <w:hideMark/>
           </w:tcPr>
           <w:p>
-            <w:pPr>
-              <w:rPr>
-                <w:rFonts w:hint="eastAsia"/>
-              </w:rPr>
-            </w:pPr>
             <w:r>
               <w:rPr>
                 <w:rFonts w:hint="eastAsia"/>
@@ -168,11 +161,6 @@
             <w:hideMark/>
           </w:tcPr>
           <w:p>
-            <w:pPr>
-              <w:rPr>
-                <w:rFonts w:hint="eastAsia"/>
-              </w:rPr>
-            </w:pPr>
             <w:r>
               <w:rPr>
                 <w:rFonts w:hint="eastAsia"/>
@@ -272,7 +260,6 @@
     <w:p>
       <w:pPr>
         <w:rPr>
-          <w:rFonts w:hint="eastAsia"/>
           <w:b/>
           <w:bCs/>
         </w:rPr>
@@ -328,7 +315,6 @@
           <w:p>
             <w:pPr>
               <w:rPr>
-                <w:rFonts w:hint="eastAsia"/>
                 <w:b/>
                 <w:bCs/>
               </w:rPr>
@@ -359,7 +345,6 @@
           <w:p>
             <w:pPr>
               <w:rPr>
-                <w:rFonts w:hint="eastAsia"/>
                 <w:b/>
                 <w:bCs/>
               </w:rPr>
@@ -392,11 +377,6 @@
             <w:hideMark/>
           </w:tcPr>
           <w:p>
-            <w:pPr>
-              <w:rPr>
-                <w:rFonts w:hint="eastAsia"/>
-              </w:rPr>
-            </w:pPr>
             <w:r>
               <w:rPr>
                 <w:rFonts w:hint="eastAsia"/>
@@ -430,11 +410,6 @@
             <w:hideMark/>
           </w:tcPr>
           <w:p>
-            <w:pPr>
-              <w:rPr>
-                <w:rFonts w:hint="eastAsia"/>
-              </w:rPr>
-            </w:pPr>
             <w:r>
               <w:rPr>
                 <w:rFonts w:hint="eastAsia"/>
@@ -486,7 +461,6 @@
     <w:p>
       <w:pPr>
         <w:rPr>
-          <w:rFonts w:hint="eastAsia"/>
           <w:b/>
           <w:bCs/>
         </w:rPr>
@@ -542,7 +516,6 @@
           <w:p>
             <w:pPr>
               <w:rPr>
-                <w:rFonts w:hint="eastAsia"/>
                 <w:b/>
                 <w:bCs/>
               </w:rPr>
@@ -573,7 +546,6 @@
           <w:p>
             <w:pPr>
               <w:rPr>
-                <w:rFonts w:hint="eastAsia"/>
                 <w:b/>
                 <w:bCs/>
               </w:rPr>
@@ -606,11 +578,6 @@
             <w:hideMark/>
           </w:tcPr>
           <w:p>
-            <w:pPr>
-              <w:rPr>
-                <w:rFonts w:hint="eastAsia"/>
-              </w:rPr>
-            </w:pPr>
             <w:r>
               <w:rPr>
                 <w:rFonts w:hint="eastAsia"/>
@@ -662,11 +629,6 @@
             <w:hideMark/>
           </w:tcPr>
           <w:p>
-            <w:pPr>
-              <w:rPr>
-                <w:rFonts w:hint="eastAsia"/>
-              </w:rPr>
-            </w:pPr>
             <w:r>
               <w:rPr>
                 <w:rFonts w:hint="eastAsia"/>
@@ -724,7 +686,6 @@
     <w:p>
       <w:pPr>
         <w:rPr>
-          <w:rFonts w:hint="eastAsia"/>
           <w:b/>
           <w:bCs/>
         </w:rPr>
@@ -780,7 +741,6 @@
           <w:p>
             <w:pPr>
               <w:rPr>
-                <w:rFonts w:hint="eastAsia"/>
                 <w:b/>
                 <w:bCs/>
               </w:rPr>
@@ -811,7 +771,6 @@
           <w:p>
             <w:pPr>
               <w:rPr>
-                <w:rFonts w:hint="eastAsia"/>
                 <w:b/>
                 <w:bCs/>
               </w:rPr>
@@ -844,11 +803,6 @@
             <w:hideMark/>
           </w:tcPr>
           <w:p>
-            <w:pPr>
-              <w:rPr>
-                <w:rFonts w:hint="eastAsia"/>
-              </w:rPr>
-            </w:pPr>
             <w:r>
               <w:rPr>
                 <w:rFonts w:hint="eastAsia"/>
@@ -938,11 +892,6 @@
             <w:hideMark/>
           </w:tcPr>
           <w:p>
-            <w:pPr>
-              <w:rPr>
-                <w:rFonts w:hint="eastAsia"/>
-              </w:rPr>
-            </w:pPr>
             <w:r>
               <w:rPr>
                 <w:rFonts w:hint="eastAsia"/>
@@ -967,7 +916,19 @@
               <w:rPr>
                 <w:rFonts w:hint="eastAsia"/>
               </w:rPr>
-              <w:t>?” 창을 표시한다.</w:t>
+              <w:t xml:space="preserve">?” 창을 </w:t>
+            </w:r>
+            <w:r>
+              <w:rPr>
+                <w:rFonts w:hint="eastAsia"/>
+              </w:rPr>
+              <w:t>출력</w:t>
+            </w:r>
+            <w:r>
+              <w:rPr>
+                <w:rFonts w:hint="eastAsia"/>
+              </w:rPr>
+              <w:t>한다.</w:t>
             </w:r>
             <w:r>
               <w:rPr>
@@ -985,7 +946,19 @@
               <w:rPr>
                 <w:rFonts w:hint="eastAsia"/>
               </w:rPr>
-              <w:t>. 삭제 처리 후 “삭제가 완료되었습니다” 메시지를 표시한다..</w:t>
+              <w:t xml:space="preserve">. 삭제 처리 후 “삭제가 완료되었습니다” 메시지를 </w:t>
+            </w:r>
+            <w:r>
+              <w:rPr>
+                <w:rFonts w:hint="eastAsia"/>
+              </w:rPr>
+              <w:t>출력</w:t>
+            </w:r>
+            <w:r>
+              <w:rPr>
+                <w:rFonts w:hint="eastAsia"/>
+              </w:rPr>
+              <w:t>한다.</w:t>
             </w:r>
           </w:p>
         </w:tc>
@@ -994,7 +967,6 @@
     <w:p>
       <w:pPr>
         <w:rPr>
-          <w:rFonts w:hint="eastAsia"/>
           <w:b/>
           <w:bCs/>
         </w:rPr>
@@ -1003,7 +975,6 @@
     <w:p>
       <w:pPr>
         <w:rPr>
-          <w:rFonts w:hint="eastAsia"/>
           <w:b/>
           <w:bCs/>
         </w:rPr>
@@ -1060,7 +1031,6 @@
           <w:p>
             <w:pPr>
               <w:rPr>
-                <w:rFonts w:hint="eastAsia"/>
                 <w:b/>
                 <w:bCs/>
               </w:rPr>
@@ -1091,7 +1061,6 @@
           <w:p>
             <w:pPr>
               <w:rPr>
-                <w:rFonts w:hint="eastAsia"/>
                 <w:b/>
                 <w:bCs/>
               </w:rPr>
@@ -1124,11 +1093,6 @@
             <w:hideMark/>
           </w:tcPr>
           <w:p>
-            <w:pPr>
-              <w:rPr>
-                <w:rFonts w:hint="eastAsia"/>
-              </w:rPr>
-            </w:pPr>
             <w:r>
               <w:rPr>
                 <w:rFonts w:hint="eastAsia"/>
@@ -1156,11 +1120,6 @@
             <w:hideMark/>
           </w:tcPr>
           <w:p>
-            <w:pPr>
-              <w:rPr>
-                <w:rFonts w:hint="eastAsia"/>
-              </w:rPr>
-            </w:pPr>
             <w:r>
               <w:rPr>
                 <w:rFonts w:hint="eastAsia"/>
@@ -1199,7 +1158,33 @@
               <w:rPr>
                 <w:rFonts w:hint="eastAsia"/>
               </w:rPr>
-              <w:t>)를 표시한다.</w:t>
+              <w:t>)</w:t>
+            </w:r>
+            <w:proofErr w:type="spellStart"/>
+            <w:r>
+              <w:rPr>
+                <w:rFonts w:hint="eastAsia"/>
+              </w:rPr>
+              <w:t>를</w:t>
+            </w:r>
+            <w:proofErr w:type="spellEnd"/>
+            <w:r>
+              <w:rPr>
+                <w:rFonts w:hint="eastAsia"/>
+              </w:rPr>
+              <w:t xml:space="preserve"> </w:t>
+            </w:r>
+            <w:r>
+              <w:rPr>
+                <w:rFonts w:hint="eastAsia"/>
+              </w:rPr>
+              <w:t>출력</w:t>
+            </w:r>
+            <w:r>
+              <w:rPr>
+                <w:rFonts w:hint="eastAsia"/>
+              </w:rPr>
+              <w:t>한다.</w:t>
             </w:r>
             <w:r>
               <w:rPr>
@@ -1225,7 +1210,19 @@
               <w:rPr>
                 <w:rFonts w:hint="eastAsia"/>
               </w:rPr>
-              <w:t> 정보가 없으면 “예약 대기 정보가 없습니다” 메시지를 표시한다.</w:t>
+              <w:t xml:space="preserve"> 정보가 없으면 “예약 대기 정보가 없습니다” 메시지를 </w:t>
+            </w:r>
+            <w:r>
+              <w:rPr>
+                <w:rFonts w:hint="eastAsia"/>
+              </w:rPr>
+              <w:t>출력</w:t>
+            </w:r>
+            <w:r>
+              <w:rPr>
+                <w:rFonts w:hint="eastAsia"/>
+              </w:rPr>
+              <w:t>한다.</w:t>
             </w:r>
           </w:p>
         </w:tc>
@@ -1242,7 +1239,6 @@
     <w:p>
       <w:pPr>
         <w:rPr>
-          <w:rFonts w:hint="eastAsia"/>
           <w:b/>
           <w:bCs/>
         </w:rPr>
@@ -1298,7 +1294,6 @@
           <w:p>
             <w:pPr>
               <w:rPr>
-                <w:rFonts w:hint="eastAsia"/>
                 <w:b/>
                 <w:bCs/>
               </w:rPr>
@@ -1329,7 +1324,6 @@
           <w:p>
             <w:pPr>
               <w:rPr>
-                <w:rFonts w:hint="eastAsia"/>
                 <w:b/>
                 <w:bCs/>
               </w:rPr>
@@ -1362,11 +1356,6 @@
             <w:hideMark/>
           </w:tcPr>
           <w:p>
-            <w:pPr>
-              <w:rPr>
-                <w:rFonts w:hint="eastAsia"/>
-              </w:rPr>
-            </w:pPr>
             <w:r>
               <w:rPr>
                 <w:rFonts w:hint="eastAsia"/>
@@ -1456,11 +1445,6 @@
             <w:hideMark/>
           </w:tcPr>
           <w:p>
-            <w:pPr>
-              <w:rPr>
-                <w:rFonts w:hint="eastAsia"/>
-              </w:rPr>
-            </w:pPr>
             <w:r>
               <w:rPr>
                 <w:rFonts w:hint="eastAsia"/>
@@ -1485,7 +1469,19 @@
               <w:rPr>
                 <w:rFonts w:hint="eastAsia"/>
               </w:rPr>
-              <w:t>?” 창을 표시한다.</w:t>
+              <w:t xml:space="preserve">?” 창을 </w:t>
+            </w:r>
+            <w:r>
+              <w:rPr>
+                <w:rFonts w:hint="eastAsia"/>
+              </w:rPr>
+              <w:t>출력</w:t>
+            </w:r>
+            <w:r>
+              <w:rPr>
+                <w:rFonts w:hint="eastAsia"/>
+              </w:rPr>
+              <w:t>한다.</w:t>
             </w:r>
             <w:r>
               <w:rPr>
@@ -1503,7 +1499,19 @@
               <w:rPr>
                 <w:rFonts w:hint="eastAsia"/>
               </w:rPr>
-              <w:t>. 삭제 처리 후 “취소가 완료되었습니다” 메시지를 표시한다..</w:t>
+              <w:t xml:space="preserve">. 삭제 처리 후 “취소가 완료되었습니다” 메시지를 </w:t>
+            </w:r>
+            <w:r>
+              <w:rPr>
+                <w:rFonts w:hint="eastAsia"/>
+              </w:rPr>
+              <w:t>출력</w:t>
+            </w:r>
+            <w:r>
+              <w:rPr>
+                <w:rFonts w:hint="eastAsia"/>
+              </w:rPr>
+              <w:t>한다.</w:t>
             </w:r>
           </w:p>
         </w:tc>
@@ -1520,7 +1528,6 @@
     <w:p>
       <w:pPr>
         <w:rPr>
-          <w:rFonts w:hint="eastAsia"/>
           <w:b/>
           <w:bCs/>
         </w:rPr>
@@ -1576,7 +1583,6 @@
           <w:p>
             <w:pPr>
               <w:rPr>
-                <w:rFonts w:hint="eastAsia"/>
                 <w:b/>
                 <w:bCs/>
               </w:rPr>
@@ -1607,7 +1613,6 @@
           <w:p>
             <w:pPr>
               <w:rPr>
-                <w:rFonts w:hint="eastAsia"/>
                 <w:b/>
                 <w:bCs/>
               </w:rPr>
@@ -1640,11 +1645,6 @@
             <w:hideMark/>
           </w:tcPr>
           <w:p>
-            <w:pPr>
-              <w:rPr>
-                <w:rFonts w:hint="eastAsia"/>
-              </w:rPr>
-            </w:pPr>
             <w:r>
               <w:rPr>
                 <w:rFonts w:hint="eastAsia"/>
@@ -1690,11 +1690,6 @@
             <w:hideMark/>
           </w:tcPr>
           <w:p>
-            <w:pPr>
-              <w:rPr>
-                <w:rFonts w:hint="eastAsia"/>
-              </w:rPr>
-            </w:pPr>
             <w:r>
               <w:rPr>
                 <w:rFonts w:hint="eastAsia"/>
@@ -1776,7 +1771,6 @@
     <w:p>
       <w:pPr>
         <w:rPr>
-          <w:rFonts w:hint="eastAsia"/>
           <w:b/>
           <w:bCs/>
         </w:rPr>
@@ -1832,7 +1826,6 @@
           <w:p>
             <w:pPr>
               <w:rPr>
-                <w:rFonts w:hint="eastAsia"/>
                 <w:b/>
                 <w:bCs/>
               </w:rPr>
@@ -1863,7 +1856,6 @@
           <w:p>
             <w:pPr>
               <w:rPr>
-                <w:rFonts w:hint="eastAsia"/>
                 <w:b/>
                 <w:bCs/>
               </w:rPr>
@@ -1896,11 +1888,6 @@
             <w:hideMark/>
           </w:tcPr>
           <w:p>
-            <w:pPr>
-              <w:rPr>
-                <w:rFonts w:hint="eastAsia"/>
-              </w:rPr>
-            </w:pPr>
             <w:r>
               <w:rPr>
                 <w:rFonts w:hint="eastAsia"/>
@@ -1934,11 +1921,6 @@
             <w:hideMark/>
           </w:tcPr>
           <w:p>
-            <w:pPr>
-              <w:rPr>
-                <w:rFonts w:hint="eastAsia"/>
-              </w:rPr>
-            </w:pPr>
             <w:r>
               <w:rPr>
                 <w:rFonts w:hint="eastAsia"/>
@@ -2578,6 +2560,7 @@
   <w:style w:type="character" w:default="1" w:styleId="a0">
     <w:name w:val="Default Paragraph Font"/>
     <w:uiPriority w:val="1"/>
+    <w:semiHidden/>
     <w:unhideWhenUsed/>
   </w:style>
   <w:style w:type="table" w:default="1" w:styleId="a1">

</xml_diff>

<commit_message>
docx: 자전거 관리 use case description 수정
</commit_message>
<xml_diff>
--- a/UseCaseDescriptions/UseCaseDescriptions_dy.docx
+++ b/UseCaseDescriptions/UseCaseDescriptions_dy.docx
@@ -126,19 +126,7 @@
               <w:rPr>
                 <w:rFonts w:hint="eastAsia"/>
               </w:rPr>
-              <w:t>1. 관리자는 “자전거 등록” 버튼을 클릭한다.</w:t>
-            </w:r>
-            <w:r>
-              <w:rPr>
-                <w:rFonts w:hint="eastAsia"/>
-              </w:rPr>
-              <w:br/>
-            </w:r>
-            <w:r>
-              <w:rPr>
-                <w:rFonts w:hint="eastAsia"/>
-              </w:rPr>
-              <w:t>3</w:t>
+              <w:t>2</w:t>
             </w:r>
             <w:r>
               <w:rPr>
@@ -165,7 +153,7 @@
               <w:rPr>
                 <w:rFonts w:hint="eastAsia"/>
               </w:rPr>
-              <w:t>2</w:t>
+              <w:t>1</w:t>
             </w:r>
             <w:r>
               <w:rPr>
@@ -219,25 +207,25 @@
               <w:rPr>
                 <w:rFonts w:hint="eastAsia"/>
               </w:rPr>
+              <w:t>3</w:t>
+            </w:r>
+            <w:r>
+              <w:rPr>
+                <w:rFonts w:hint="eastAsia"/>
+              </w:rPr>
+              <w:t>. 성공 시 DB에 저장하고 “등록이 완료되었습니다” 메시지를 표시한다.</w:t>
+            </w:r>
+            <w:r>
+              <w:rPr>
+                <w:rFonts w:hint="eastAsia"/>
+              </w:rPr>
+              <w:br/>
+            </w:r>
+            <w:r>
+              <w:rPr>
+                <w:rFonts w:hint="eastAsia"/>
+              </w:rPr>
               <w:t>4</w:t>
-            </w:r>
-            <w:r>
-              <w:rPr>
-                <w:rFonts w:hint="eastAsia"/>
-              </w:rPr>
-              <w:t>. 성공 시 DB에 저장하고 “등록이 완료되었습니다” 메시지를 표시한다.</w:t>
-            </w:r>
-            <w:r>
-              <w:rPr>
-                <w:rFonts w:hint="eastAsia"/>
-              </w:rPr>
-              <w:br/>
-            </w:r>
-            <w:r>
-              <w:rPr>
-                <w:rFonts w:hint="eastAsia"/>
-              </w:rPr>
-              <w:t>5</w:t>
             </w:r>
             <w:r>
               <w:rPr>
@@ -252,6 +240,15 @@
     <w:p>
       <w:pPr>
         <w:rPr>
+          <w:b/>
+          <w:bCs/>
+        </w:rPr>
+      </w:pPr>
+    </w:p>
+    <w:p>
+      <w:pPr>
+        <w:rPr>
+          <w:rFonts w:hint="eastAsia"/>
           <w:b/>
           <w:bCs/>
         </w:rPr>
@@ -461,6 +458,15 @@
     <w:p>
       <w:pPr>
         <w:rPr>
+          <w:rFonts w:hint="eastAsia"/>
+          <w:b/>
+          <w:bCs/>
+        </w:rPr>
+      </w:pPr>
+    </w:p>
+    <w:p>
+      <w:pPr>
+        <w:rPr>
           <w:b/>
           <w:bCs/>
         </w:rPr>
@@ -582,13 +588,31 @@
               <w:rPr>
                 <w:rFonts w:hint="eastAsia"/>
               </w:rPr>
-              <w:t>1.</w:t>
-            </w:r>
-            <w:r>
-              <w:rPr>
-                <w:rFonts w:hint="eastAsia"/>
-              </w:rPr>
-              <w:t xml:space="preserve">관리자는 “등록 자전거 리스트 조회” 화면에서 </w:t>
+              <w:t>2</w:t>
+            </w:r>
+            <w:r>
+              <w:rPr>
+                <w:rFonts w:hint="eastAsia"/>
+              </w:rPr>
+              <w:t>.</w:t>
+            </w:r>
+            <w:r>
+              <w:rPr>
+                <w:rFonts w:hint="eastAsia"/>
+              </w:rPr>
+              <w:t>관리자는</w:t>
+            </w:r>
+            <w:r>
+              <w:rPr>
+                <w:rFonts w:hint="eastAsia"/>
+              </w:rPr>
+              <w:t xml:space="preserve"> </w:t>
+            </w:r>
+            <w:r>
+              <w:rPr>
+                <w:rFonts w:hint="eastAsia"/>
+              </w:rPr>
+              <w:t xml:space="preserve">화면에서 </w:t>
             </w:r>
             <w:r>
               <w:rPr>
@@ -633,7 +657,45 @@
               <w:rPr>
                 <w:rFonts w:hint="eastAsia"/>
               </w:rPr>
-              <w:t>2</w:t>
+              <w:t>1</w:t>
+            </w:r>
+            <w:r>
+              <w:rPr>
+                <w:rFonts w:hint="eastAsia"/>
+              </w:rPr>
+              <w:t xml:space="preserve">. 시스템은 </w:t>
+            </w:r>
+            <w:r>
+              <w:rPr>
+                <w:rFonts w:hint="eastAsia"/>
+              </w:rPr>
+              <w:t xml:space="preserve">등록된 </w:t>
+            </w:r>
+            <w:r>
+              <w:rPr>
+                <w:rFonts w:hint="eastAsia"/>
+              </w:rPr>
+              <w:t xml:space="preserve">모든 자전거리스트를 </w:t>
+            </w:r>
+            <w:r>
+              <w:rPr>
+                <w:rFonts w:hint="eastAsia"/>
+              </w:rPr>
+              <w:t>화면에 출력</w:t>
+            </w:r>
+            <w:r>
+              <w:rPr>
+                <w:rFonts w:hint="eastAsia"/>
+              </w:rPr>
+              <w:t>한다.</w:t>
+            </w:r>
+          </w:p>
+          <w:p>
+            <w:r>
+              <w:rPr>
+                <w:rFonts w:hint="eastAsia"/>
+              </w:rPr>
+              <w:t>3</w:t>
             </w:r>
             <w:r>
               <w:rPr>
@@ -645,7 +707,19 @@
               <w:rPr>
                 <w:rFonts w:hint="eastAsia"/>
               </w:rPr>
-              <w:t xml:space="preserve"> 등의 상세 내용을</w:t>
+              <w:t xml:space="preserve"> 등의 </w:t>
+            </w:r>
+            <w:r>
+              <w:rPr>
+                <w:rFonts w:hint="eastAsia"/>
+              </w:rPr>
+              <w:t>정보 화면</w:t>
+            </w:r>
+            <w:r>
+              <w:rPr>
+                <w:rFonts w:hint="eastAsia"/>
+              </w:rPr>
+              <w:t>을</w:t>
             </w:r>
             <w:r>
               <w:rPr>
@@ -664,12 +738,6 @@
                 <w:rFonts w:hint="eastAsia"/>
               </w:rPr>
               <w:t>한다.</w:t>
-            </w:r>
-            <w:r>
-              <w:rPr>
-                <w:rFonts w:hint="eastAsia"/>
-              </w:rPr>
-              <w:br/>
             </w:r>
           </w:p>
         </w:tc>
@@ -690,12 +758,38 @@
           <w:bCs/>
         </w:rPr>
       </w:pPr>
+    </w:p>
+    <w:p>
+      <w:pPr>
+        <w:rPr>
+          <w:b/>
+          <w:bCs/>
+        </w:rPr>
+      </w:pPr>
+    </w:p>
+    <w:p>
+      <w:pPr>
+        <w:rPr>
+          <w:rFonts w:hint="eastAsia"/>
+          <w:b/>
+          <w:bCs/>
+        </w:rPr>
+      </w:pPr>
+    </w:p>
+    <w:p>
+      <w:pPr>
+        <w:rPr>
+          <w:b/>
+          <w:bCs/>
+        </w:rPr>
+      </w:pPr>
       <w:r>
         <w:rPr>
           <w:rFonts w:hint="eastAsia"/>
           <w:b/>
           <w:bCs/>
         </w:rPr>
+        <w:lastRenderedPageBreak/>
         <w:t>4. 자전거 삭제</w:t>
       </w:r>
     </w:p>
@@ -807,7 +901,13 @@
               <w:rPr>
                 <w:rFonts w:hint="eastAsia"/>
               </w:rPr>
-              <w:t xml:space="preserve">1. 관리자는 </w:t>
+              <w:t>2</w:t>
+            </w:r>
+            <w:r>
+              <w:rPr>
+                <w:rFonts w:hint="eastAsia"/>
+              </w:rPr>
+              <w:t xml:space="preserve">. 관리자는 </w:t>
             </w:r>
             <w:r>
               <w:t>“</w:t>
@@ -855,7 +955,7 @@
               <w:rPr>
                 <w:rFonts w:hint="eastAsia"/>
               </w:rPr>
-              <w:t>3</w:t>
+              <w:t>4</w:t>
             </w:r>
             <w:r>
               <w:rPr>
@@ -892,11 +992,54 @@
             <w:hideMark/>
           </w:tcPr>
           <w:p>
-            <w:r>
-              <w:rPr>
-                <w:rFonts w:hint="eastAsia"/>
-              </w:rPr>
-              <w:t>2</w:t>
+            <w:pPr>
+              <w:rPr>
+                <w:rFonts w:hint="eastAsia"/>
+              </w:rPr>
+            </w:pPr>
+            <w:r>
+              <w:rPr>
+                <w:rFonts w:hint="eastAsia"/>
+              </w:rPr>
+              <w:t xml:space="preserve">1. </w:t>
+            </w:r>
+            <w:r>
+              <w:rPr>
+                <w:rFonts w:hint="eastAsia"/>
+              </w:rPr>
+              <w:t xml:space="preserve">시스템은 </w:t>
+            </w:r>
+            <w:r>
+              <w:rPr>
+                <w:rFonts w:hint="eastAsia"/>
+              </w:rPr>
+              <w:t xml:space="preserve">등록된 </w:t>
+            </w:r>
+            <w:r>
+              <w:rPr>
+                <w:rFonts w:hint="eastAsia"/>
+              </w:rPr>
+              <w:t xml:space="preserve">모든 자전거리스트를 </w:t>
+            </w:r>
+            <w:r>
+              <w:rPr>
+                <w:rFonts w:hint="eastAsia"/>
+              </w:rPr>
+              <w:t>화면에 출력</w:t>
+            </w:r>
+            <w:r>
+              <w:rPr>
+                <w:rFonts w:hint="eastAsia"/>
+              </w:rPr>
+              <w:t>한다.</w:t>
+            </w:r>
+          </w:p>
+          <w:p>
+            <w:r>
+              <w:rPr>
+                <w:rFonts w:hint="eastAsia"/>
+              </w:rPr>
+              <w:t>3</w:t>
             </w:r>
             <w:r>
               <w:rPr>
@@ -930,17 +1073,13 @@
               </w:rPr>
               <w:t>한다.</w:t>
             </w:r>
-            <w:r>
-              <w:rPr>
-                <w:rFonts w:hint="eastAsia"/>
-              </w:rPr>
-              <w:br/>
-            </w:r>
-            <w:r>
-              <w:rPr>
-                <w:rFonts w:hint="eastAsia"/>
-              </w:rPr>
-              <w:t>4</w:t>
+          </w:p>
+          <w:p>
+            <w:r>
+              <w:rPr>
+                <w:rFonts w:hint="eastAsia"/>
+              </w:rPr>
+              <w:t>5</w:t>
             </w:r>
             <w:r>
               <w:rPr>
@@ -967,6 +1106,15 @@
     <w:p>
       <w:pPr>
         <w:rPr>
+          <w:b/>
+          <w:bCs/>
+        </w:rPr>
+      </w:pPr>
+    </w:p>
+    <w:p>
+      <w:pPr>
+        <w:rPr>
+          <w:rFonts w:hint="eastAsia"/>
           <w:b/>
           <w:bCs/>
         </w:rPr>
@@ -985,7 +1133,6 @@
           <w:b/>
           <w:bCs/>
         </w:rPr>
-        <w:lastRenderedPageBreak/>
         <w:t>5. 예약 대기 정보 조회</w:t>
       </w:r>
     </w:p>
@@ -1158,21 +1305,7 @@
               <w:rPr>
                 <w:rFonts w:hint="eastAsia"/>
               </w:rPr>
-              <w:t>)</w:t>
-            </w:r>
-            <w:proofErr w:type="spellStart"/>
-            <w:r>
-              <w:rPr>
-                <w:rFonts w:hint="eastAsia"/>
-              </w:rPr>
-              <w:t>를</w:t>
-            </w:r>
-            <w:proofErr w:type="spellEnd"/>
-            <w:r>
-              <w:rPr>
-                <w:rFonts w:hint="eastAsia"/>
-              </w:rPr>
-              <w:t xml:space="preserve"> </w:t>
+              <w:t xml:space="preserve">)를 </w:t>
             </w:r>
             <w:r>
               <w:rPr>
@@ -1231,6 +1364,15 @@
     <w:p>
       <w:pPr>
         <w:rPr>
+          <w:b/>
+          <w:bCs/>
+        </w:rPr>
+      </w:pPr>
+    </w:p>
+    <w:p>
+      <w:pPr>
+        <w:rPr>
+          <w:rFonts w:hint="eastAsia"/>
           <w:b/>
           <w:bCs/>
         </w:rPr>
@@ -1360,7 +1502,13 @@
               <w:rPr>
                 <w:rFonts w:hint="eastAsia"/>
               </w:rPr>
-              <w:t xml:space="preserve">1. 회원은 </w:t>
+              <w:t>2</w:t>
+            </w:r>
+            <w:r>
+              <w:rPr>
+                <w:rFonts w:hint="eastAsia"/>
+              </w:rPr>
+              <w:t xml:space="preserve">. 회원은 </w:t>
             </w:r>
             <w:r>
               <w:t>“</w:t>
@@ -1408,7 +1556,7 @@
               <w:rPr>
                 <w:rFonts w:hint="eastAsia"/>
               </w:rPr>
-              <w:t>3</w:t>
+              <w:t>4</w:t>
             </w:r>
             <w:r>
               <w:rPr>
@@ -1445,11 +1593,76 @@
             <w:hideMark/>
           </w:tcPr>
           <w:p>
-            <w:r>
-              <w:rPr>
-                <w:rFonts w:hint="eastAsia"/>
-              </w:rPr>
-              <w:t>2</w:t>
+            <w:pPr>
+              <w:rPr>
+                <w:rFonts w:hint="eastAsia"/>
+              </w:rPr>
+            </w:pPr>
+            <w:r>
+              <w:rPr>
+                <w:rFonts w:hint="eastAsia"/>
+              </w:rPr>
+              <w:t>1.</w:t>
+            </w:r>
+            <w:r>
+              <w:rPr>
+                <w:rFonts w:hint="eastAsia"/>
+              </w:rPr>
+              <w:t xml:space="preserve"> </w:t>
+            </w:r>
+            <w:r>
+              <w:rPr>
+                <w:rFonts w:hint="eastAsia"/>
+              </w:rPr>
+              <w:t xml:space="preserve">시스템은 회원의 예약 대기 정보(대여소 </w:t>
+            </w:r>
+            <w:proofErr w:type="spellStart"/>
+            <w:r>
+              <w:rPr>
+                <w:rFonts w:hint="eastAsia"/>
+              </w:rPr>
+              <w:t>이름·위치·자전거</w:t>
+            </w:r>
+            <w:proofErr w:type="spellEnd"/>
+            <w:r>
+              <w:rPr>
+                <w:rFonts w:hint="eastAsia"/>
+              </w:rPr>
+              <w:t xml:space="preserve"> ID·</w:t>
+            </w:r>
+            <w:proofErr w:type="spellStart"/>
+            <w:r>
+              <w:rPr>
+                <w:rFonts w:hint="eastAsia"/>
+              </w:rPr>
+              <w:t>제품명·유형</w:t>
+            </w:r>
+            <w:proofErr w:type="spellEnd"/>
+            <w:r>
+              <w:rPr>
+                <w:rFonts w:hint="eastAsia"/>
+              </w:rPr>
+              <w:t xml:space="preserve">)를 </w:t>
+            </w:r>
+            <w:r>
+              <w:rPr>
+                <w:rFonts w:hint="eastAsia"/>
+              </w:rPr>
+              <w:t>출력</w:t>
+            </w:r>
+            <w:r>
+              <w:rPr>
+                <w:rFonts w:hint="eastAsia"/>
+              </w:rPr>
+              <w:t>한다.</w:t>
+            </w:r>
+          </w:p>
+          <w:p>
+            <w:r>
+              <w:rPr>
+                <w:rFonts w:hint="eastAsia"/>
+              </w:rPr>
+              <w:t>3</w:t>
             </w:r>
             <w:r>
               <w:rPr>
@@ -1493,13 +1706,25 @@
               <w:rPr>
                 <w:rFonts w:hint="eastAsia"/>
               </w:rPr>
-              <w:t>4</w:t>
-            </w:r>
-            <w:r>
-              <w:rPr>
-                <w:rFonts w:hint="eastAsia"/>
-              </w:rPr>
-              <w:t xml:space="preserve">. 삭제 처리 후 “취소가 완료되었습니다” 메시지를 </w:t>
+              <w:t>5</w:t>
+            </w:r>
+            <w:r>
+              <w:rPr>
+                <w:rFonts w:hint="eastAsia"/>
+              </w:rPr>
+              <w:t xml:space="preserve">. </w:t>
+            </w:r>
+            <w:r>
+              <w:rPr>
+                <w:rFonts w:hint="eastAsia"/>
+              </w:rPr>
+              <w:t>취소</w:t>
+            </w:r>
+            <w:r>
+              <w:rPr>
+                <w:rFonts w:hint="eastAsia"/>
+              </w:rPr>
+              <w:t xml:space="preserve"> 처리 후 “취소가 완료되었습니다” 메시지를 </w:t>
             </w:r>
             <w:r>
               <w:rPr>
@@ -1520,6 +1745,7 @@
     <w:p>
       <w:pPr>
         <w:rPr>
+          <w:rFonts w:hint="eastAsia"/>
           <w:b/>
           <w:bCs/>
         </w:rPr>
@@ -1538,6 +1764,7 @@
           <w:b/>
           <w:bCs/>
         </w:rPr>
+        <w:lastRenderedPageBreak/>
         <w:t>7. 자전거 반납</w:t>
       </w:r>
     </w:p>
@@ -1649,7 +1876,13 @@
               <w:rPr>
                 <w:rFonts w:hint="eastAsia"/>
               </w:rPr>
-              <w:t>1.</w:t>
+              <w:t>2</w:t>
+            </w:r>
+            <w:r>
+              <w:rPr>
+                <w:rFonts w:hint="eastAsia"/>
+              </w:rPr>
+              <w:t>.</w:t>
             </w:r>
             <w:r>
               <w:rPr>
@@ -1690,11 +1923,24 @@
             <w:hideMark/>
           </w:tcPr>
           <w:p>
-            <w:r>
-              <w:rPr>
-                <w:rFonts w:hint="eastAsia"/>
-              </w:rPr>
-              <w:t>2</w:t>
+            <w:pPr>
+              <w:rPr>
+                <w:rFonts w:hint="eastAsia"/>
+              </w:rPr>
+            </w:pPr>
+            <w:r>
+              <w:rPr>
+                <w:rFonts w:hint="eastAsia"/>
+              </w:rPr>
+              <w:t>1. 시스템은 대여 정보 조회 화면을 출력한다.</w:t>
+            </w:r>
+          </w:p>
+          <w:p>
+            <w:r>
+              <w:rPr>
+                <w:rFonts w:hint="eastAsia"/>
+              </w:rPr>
+              <w:t>3</w:t>
             </w:r>
             <w:r>
               <w:rPr>
@@ -1736,7 +1982,13 @@
               <w:rPr>
                 <w:rFonts w:hint="eastAsia"/>
               </w:rPr>
-              <w:t xml:space="preserve">3. 시스템은 </w:t>
+              <w:t>4</w:t>
+            </w:r>
+            <w:r>
+              <w:rPr>
+                <w:rFonts w:hint="eastAsia"/>
+              </w:rPr>
+              <w:t xml:space="preserve">. 시스템은 </w:t>
             </w:r>
             <w:r>
               <w:t>“</w:t>
@@ -1892,7 +2144,13 @@
               <w:rPr>
                 <w:rFonts w:hint="eastAsia"/>
               </w:rPr>
-              <w:t>1. 회원은 자전거 반납</w:t>
+              <w:t>2</w:t>
+            </w:r>
+            <w:r>
+              <w:rPr>
+                <w:rFonts w:hint="eastAsia"/>
+              </w:rPr>
+              <w:t>. 회원은 자전거 반납</w:t>
             </w:r>
             <w:r>
               <w:rPr>
@@ -1904,7 +2162,19 @@
               <w:rPr>
                 <w:rFonts w:hint="eastAsia"/>
               </w:rPr>
-              <w:t xml:space="preserve"> 식당 예약 버튼을 클릭한다.</w:t>
+              <w:t xml:space="preserve"> </w:t>
+            </w:r>
+            <w:r>
+              <w:rPr>
+                <w:rFonts w:hint="eastAsia"/>
+              </w:rPr>
+              <w:t xml:space="preserve">원하는 경우 </w:t>
+            </w:r>
+            <w:r>
+              <w:rPr>
+                <w:rFonts w:hint="eastAsia"/>
+              </w:rPr>
+              <w:t>식당 예약 버튼을 클릭한다.</w:t>
             </w:r>
           </w:p>
         </w:tc>
@@ -1925,7 +2195,45 @@
               <w:rPr>
                 <w:rFonts w:hint="eastAsia"/>
               </w:rPr>
-              <w:t>2</w:t>
+              <w:t>1</w:t>
+            </w:r>
+            <w:r>
+              <w:rPr>
+                <w:rFonts w:hint="eastAsia"/>
+              </w:rPr>
+              <w:t>. 시스템은</w:t>
+            </w:r>
+            <w:r>
+              <w:rPr>
+                <w:rFonts w:hint="eastAsia"/>
+              </w:rPr>
+              <w:t xml:space="preserve"> 자전거 정보와 지정 대여소가 명시된 </w:t>
+            </w:r>
+            <w:r>
+              <w:rPr>
+                <w:rFonts w:hint="eastAsia"/>
+              </w:rPr>
+              <w:t xml:space="preserve">반납 </w:t>
+            </w:r>
+            <w:r>
+              <w:rPr>
+                <w:rFonts w:hint="eastAsia"/>
+              </w:rPr>
+              <w:t>화면을 출력한</w:t>
+            </w:r>
+            <w:r>
+              <w:rPr>
+                <w:rFonts w:hint="eastAsia"/>
+              </w:rPr>
+              <w:t>다.</w:t>
+            </w:r>
+          </w:p>
+          <w:p>
+            <w:r>
+              <w:rPr>
+                <w:rFonts w:hint="eastAsia"/>
+              </w:rPr>
+              <w:t>3</w:t>
             </w:r>
             <w:r>
               <w:rPr>

</xml_diff>

<commit_message>
docs: use case description 수정
</commit_message>
<xml_diff>
--- a/UseCaseDescriptions/UseCaseDescriptions_dy.docx
+++ b/UseCaseDescriptions/UseCaseDescriptions_dy.docx
@@ -253,11 +253,6 @@
             <w:vAlign w:val="center"/>
           </w:tcPr>
           <w:p>
-            <w:pPr>
-              <w:rPr>
-                <w:rFonts w:hint="eastAsia"/>
-              </w:rPr>
-            </w:pPr>
             <w:r>
               <w:rPr>
                 <w:rFonts w:hint="eastAsia"/>
@@ -266,11 +261,6 @@
             </w:r>
           </w:p>
           <w:p>
-            <w:pPr>
-              <w:rPr>
-                <w:rFonts w:hint="eastAsia"/>
-              </w:rPr>
-            </w:pPr>
             <w:r>
               <w:rPr>
                 <w:rFonts w:hint="eastAsia"/>
@@ -290,7 +280,6 @@
     <w:p>
       <w:pPr>
         <w:rPr>
-          <w:rFonts w:hint="eastAsia"/>
           <w:b/>
           <w:bCs/>
         </w:rPr>
@@ -513,11 +502,6 @@
             </w:r>
           </w:p>
           <w:p>
-            <w:pPr>
-              <w:rPr>
-                <w:rFonts w:hint="eastAsia"/>
-              </w:rPr>
-            </w:pPr>
             <w:r>
               <w:t xml:space="preserve">After step </w:t>
             </w:r>
@@ -525,25 +509,7 @@
               <w:rPr>
                 <w:rFonts w:hint="eastAsia"/>
               </w:rPr>
-              <w:t>2</w:t>
-            </w:r>
-            <w:r>
-              <w:rPr>
-                <w:rFonts w:hint="eastAsia"/>
-              </w:rPr>
-              <w:t>,</w:t>
-            </w:r>
-            <w:r>
-              <w:rPr>
-                <w:rFonts w:hint="eastAsia"/>
-              </w:rPr>
-              <w:t xml:space="preserve"> </w:t>
-            </w:r>
-            <w:r>
-              <w:rPr>
-                <w:rFonts w:hint="eastAsia"/>
-              </w:rPr>
-              <w:t>관리자가</w:t>
+              <w:t>2, 관리자가</w:t>
             </w:r>
             <w:r>
               <w:rPr>
@@ -577,11 +543,6 @@
             <w:vAlign w:val="center"/>
           </w:tcPr>
           <w:p>
-            <w:pPr>
-              <w:rPr>
-                <w:rFonts w:hint="eastAsia"/>
-              </w:rPr>
-            </w:pPr>
             <w:r>
               <w:rPr>
                 <w:rFonts w:hint="eastAsia"/>
@@ -590,11 +551,6 @@
             </w:r>
           </w:p>
           <w:p>
-            <w:pPr>
-              <w:rPr>
-                <w:rFonts w:hint="eastAsia"/>
-              </w:rPr>
-            </w:pPr>
             <w:r>
               <w:rPr>
                 <w:rFonts w:hint="eastAsia"/>
@@ -626,7 +582,6 @@
     <w:p>
       <w:pPr>
         <w:rPr>
-          <w:rFonts w:hint="eastAsia"/>
           <w:b/>
           <w:bCs/>
         </w:rPr>
@@ -1161,11 +1116,6 @@
             </w:r>
           </w:p>
           <w:p>
-            <w:pPr>
-              <w:rPr>
-                <w:rFonts w:hint="eastAsia"/>
-              </w:rPr>
-            </w:pPr>
             <w:r>
               <w:t xml:space="preserve">After step </w:t>
             </w:r>
@@ -1203,22 +1153,11 @@
             </w:r>
           </w:p>
           <w:p>
-            <w:pPr>
-              <w:rPr>
-                <w:rFonts w:hint="eastAsia"/>
-              </w:rPr>
-            </w:pPr>
-            <w:r>
-              <w:rPr>
-                <w:rFonts w:hint="eastAsia"/>
-              </w:rPr>
-              <w:t>A1.</w:t>
-            </w:r>
-            <w:r>
-              <w:rPr>
-                <w:rFonts w:hint="eastAsia"/>
-              </w:rPr>
-              <w:t xml:space="preserve"> </w:t>
+            <w:r>
+              <w:rPr>
+                <w:rFonts w:hint="eastAsia"/>
+              </w:rPr>
+              <w:t xml:space="preserve">A1. </w:t>
             </w:r>
             <w:r>
               <w:rPr>
@@ -1390,6 +1329,11 @@
             <w:hideMark/>
           </w:tcPr>
           <w:p>
+            <w:pPr>
+              <w:rPr>
+                <w:rFonts w:hint="eastAsia"/>
+              </w:rPr>
+            </w:pPr>
             <w:r>
               <w:rPr>
                 <w:rFonts w:hint="eastAsia"/>
@@ -1425,14 +1369,6 @@
                 <w:rFonts w:hint="eastAsia"/>
               </w:rPr>
               <w:t>반납” 버튼을 클릭한다.</w:t>
-            </w:r>
-          </w:p>
-          <w:p>
-            <w:r>
-              <w:rPr>
-                <w:rFonts w:hint="eastAsia"/>
-              </w:rPr>
-              <w:t>4. 회원은 반납 화면에서 반납 버튼을 클릭한다.</w:t>
             </w:r>
           </w:p>
         </w:tc>
@@ -1457,6 +1393,11 @@
             </w:r>
           </w:p>
           <w:p>
+            <w:pPr>
+              <w:rPr>
+                <w:rFonts w:hint="eastAsia"/>
+              </w:rPr>
+            </w:pPr>
             <w:r>
               <w:rPr>
                 <w:rFonts w:hint="eastAsia"/>
@@ -1467,48 +1408,6 @@
               <w:rPr>
                 <w:rFonts w:hint="eastAsia"/>
               </w:rPr>
-              <w:t>. 시스템은</w:t>
-            </w:r>
-            <w:r>
-              <w:rPr>
-                <w:rFonts w:hint="eastAsia"/>
-              </w:rPr>
-              <w:t xml:space="preserve"> 자전거 정보와 지정 대여소가 명시된 </w:t>
-            </w:r>
-            <w:r>
-              <w:rPr>
-                <w:rFonts w:hint="eastAsia"/>
-              </w:rPr>
-              <w:t xml:space="preserve">반납 </w:t>
-            </w:r>
-            <w:r>
-              <w:rPr>
-                <w:rFonts w:hint="eastAsia"/>
-              </w:rPr>
-              <w:t>화면을 출력한</w:t>
-            </w:r>
-            <w:r>
-              <w:rPr>
-                <w:rFonts w:hint="eastAsia"/>
-              </w:rPr>
-              <w:t>다.</w:t>
-            </w:r>
-            <w:r>
-              <w:rPr>
-                <w:rFonts w:hint="eastAsia"/>
-              </w:rPr>
-              <w:br/>
-            </w:r>
-            <w:r>
-              <w:rPr>
-                <w:rFonts w:hint="eastAsia"/>
-              </w:rPr>
-              <w:t>5</w:t>
-            </w:r>
-            <w:r>
-              <w:rPr>
-                <w:rFonts w:hint="eastAsia"/>
-              </w:rPr>
               <w:t xml:space="preserve">. 시스템은 </w:t>
             </w:r>
             <w:r>
@@ -1534,12 +1433,6 @@
                 <w:rFonts w:hint="eastAsia"/>
               </w:rPr>
               <w:t>한다.</w:t>
-            </w:r>
-            <w:r>
-              <w:rPr>
-                <w:rFonts w:hint="eastAsia"/>
-              </w:rPr>
-              <w:t xml:space="preserve"> </w:t>
             </w:r>
           </w:p>
         </w:tc>
@@ -1569,11 +1462,6 @@
             </w:r>
           </w:p>
           <w:p>
-            <w:pPr>
-              <w:rPr>
-                <w:rFonts w:hint="eastAsia"/>
-              </w:rPr>
-            </w:pPr>
             <w:r>
               <w:t xml:space="preserve">After step </w:t>
             </w:r>
@@ -1581,10 +1469,19 @@
               <w:rPr>
                 <w:rFonts w:hint="eastAsia"/>
               </w:rPr>
-              <w:t>5</w:t>
-            </w:r>
-            <w:r>
-              <w:t>: 회원이 “식당 예약” 버튼을 클릭한 경우</w:t>
+              <w:t>3</w:t>
+            </w:r>
+            <w:r>
+              <w:t xml:space="preserve">: 회원이 </w:t>
+            </w:r>
+            <w:r>
+              <w:rPr>
+                <w:rFonts w:hint="eastAsia"/>
+              </w:rPr>
+              <w:t xml:space="preserve">반납 후 </w:t>
+            </w:r>
+            <w:r>
+              <w:t>“식당 예약” 버튼을 클릭한 경우</w:t>
             </w:r>
             <w:r>
               <w:rPr>
@@ -1615,11 +1512,6 @@
             <w:vAlign w:val="center"/>
           </w:tcPr>
           <w:p>
-            <w:pPr>
-              <w:rPr>
-                <w:rFonts w:hint="eastAsia"/>
-              </w:rPr>
-            </w:pPr>
             <w:r>
               <w:rPr>
                 <w:rFonts w:hint="eastAsia"/>
@@ -1628,22 +1520,11 @@
             </w:r>
           </w:p>
           <w:p>
-            <w:pPr>
-              <w:rPr>
-                <w:rFonts w:hint="eastAsia"/>
-              </w:rPr>
-            </w:pPr>
-            <w:r>
-              <w:rPr>
-                <w:rFonts w:hint="eastAsia"/>
-              </w:rPr>
-              <w:t xml:space="preserve">A1. </w:t>
-            </w:r>
-            <w:r>
-              <w:rPr>
-                <w:rFonts w:hint="eastAsia"/>
-              </w:rPr>
-              <w:t>대기 예약한 회원이 있는 경우 이메일 시스템을 호출한다.</w:t>
+            <w:r>
+              <w:rPr>
+                <w:rFonts w:hint="eastAsia"/>
+              </w:rPr>
+              <w:t>A1. 대기 예약한 회원이 있는 경우 이메일 시스템을 호출한다.</w:t>
             </w:r>
           </w:p>
         </w:tc>
@@ -1652,7 +1533,6 @@
     <w:p>
       <w:pPr>
         <w:rPr>
-          <w:rFonts w:hint="eastAsia"/>
           <w:b/>
           <w:bCs/>
         </w:rPr>

</xml_diff>

<commit_message>
use case descriptions 수정
</commit_message>
<xml_diff>
--- a/UseCaseDescriptions/UseCaseDescriptions_dy.docx
+++ b/UseCaseDescriptions/UseCaseDescriptions_dy.docx
@@ -237,7 +237,19 @@
               <w:rPr>
                 <w:rFonts w:hint="eastAsia"/>
               </w:rPr>
-              <w:t>” 메시지를 표시한다.</w:t>
+              <w:t xml:space="preserve">” 메시지를 </w:t>
+            </w:r>
+            <w:r>
+              <w:rPr>
+                <w:rFonts w:hint="eastAsia"/>
+              </w:rPr>
+              <w:t>출력</w:t>
+            </w:r>
+            <w:r>
+              <w:rPr>
+                <w:rFonts w:hint="eastAsia"/>
+              </w:rPr>
+              <w:t>한다.</w:t>
             </w:r>
             <w:r>
               <w:rPr>
@@ -254,8 +266,20 @@
         </w:trPr>
         <w:tc>
           <w:tcPr>
-            <w:tcW w:w="5000" w:type="pct"/>
-            <w:gridSpan w:val="2"/>
+            <w:tcW w:w="2277" w:type="pct"/>
+            <w:tcBorders>
+              <w:top w:val="outset" w:sz="6" w:space="0" w:color="auto"/>
+              <w:left w:val="outset" w:sz="6" w:space="0" w:color="auto"/>
+              <w:bottom w:val="outset" w:sz="6" w:space="0" w:color="auto"/>
+              <w:right w:val="outset" w:sz="6" w:space="0" w:color="auto"/>
+            </w:tcBorders>
+            <w:vAlign w:val="center"/>
+          </w:tcPr>
+          <w:p/>
+        </w:tc>
+        <w:tc>
+          <w:tcPr>
+            <w:tcW w:w="2723" w:type="pct"/>
             <w:tcBorders>
               <w:top w:val="outset" w:sz="6" w:space="0" w:color="auto"/>
               <w:left w:val="outset" w:sz="6" w:space="0" w:color="auto"/>
@@ -417,24 +441,11 @@
             <w:hideMark/>
           </w:tcPr>
           <w:p>
-            <w:r>
-              <w:rPr>
-                <w:rFonts w:hint="eastAsia"/>
-              </w:rPr>
-              <w:t xml:space="preserve">1. 관리자는 “등록 자전거 리스트 조회” </w:t>
-            </w:r>
-            <w:r>
-              <w:rPr>
-                <w:rFonts w:hint="eastAsia"/>
-              </w:rPr>
-              <w:t>버튼을 클릭</w:t>
-            </w:r>
-            <w:r>
-              <w:rPr>
-                <w:rFonts w:hint="eastAsia"/>
-              </w:rPr>
-              <w:t>한다.</w:t>
-            </w:r>
+            <w:pPr>
+              <w:rPr>
+                <w:rFonts w:hint="eastAsia"/>
+              </w:rPr>
+            </w:pPr>
           </w:p>
         </w:tc>
         <w:tc>
@@ -454,7 +465,7 @@
               <w:rPr>
                 <w:rFonts w:hint="eastAsia"/>
               </w:rPr>
-              <w:t>2</w:t>
+              <w:t>1</w:t>
             </w:r>
             <w:r>
               <w:rPr>
@@ -495,8 +506,7 @@
         </w:trPr>
         <w:tc>
           <w:tcPr>
-            <w:tcW w:w="5000" w:type="pct"/>
-            <w:gridSpan w:val="2"/>
+            <w:tcW w:w="2277" w:type="pct"/>
             <w:tcBorders>
               <w:top w:val="outset" w:sz="6" w:space="0" w:color="auto"/>
               <w:left w:val="outset" w:sz="6" w:space="0" w:color="auto"/>
@@ -518,26 +528,33 @@
               <w:rPr>
                 <w:rFonts w:hint="eastAsia"/>
               </w:rPr>
-              <w:t xml:space="preserve">3. </w:t>
-            </w:r>
-            <w:r>
-              <w:rPr>
-                <w:rFonts w:hint="eastAsia"/>
-              </w:rPr>
-              <w:t>관리자가</w:t>
-            </w:r>
-            <w:r>
-              <w:rPr>
-                <w:rFonts w:hint="eastAsia"/>
-              </w:rPr>
-              <w:t xml:space="preserve"> 자전거 삭제 버튼을 통해 </w:t>
-            </w:r>
-            <w:r>
-              <w:rPr>
-                <w:rFonts w:hint="eastAsia"/>
-              </w:rPr>
-              <w:t>특정 자전거를 삭제한다.</w:t>
-            </w:r>
+              <w:t>2</w:t>
+            </w:r>
+            <w:r>
+              <w:rPr>
+                <w:rFonts w:hint="eastAsia"/>
+              </w:rPr>
+              <w:t>. 관리자가 자전거 삭제 버튼을 통해 특정 자전거를 삭제한다.</w:t>
+            </w:r>
+          </w:p>
+        </w:tc>
+        <w:tc>
+          <w:tcPr>
+            <w:tcW w:w="2723" w:type="pct"/>
+            <w:tcBorders>
+              <w:top w:val="outset" w:sz="6" w:space="0" w:color="auto"/>
+              <w:left w:val="outset" w:sz="6" w:space="0" w:color="auto"/>
+              <w:bottom w:val="outset" w:sz="6" w:space="0" w:color="auto"/>
+              <w:right w:val="outset" w:sz="6" w:space="0" w:color="auto"/>
+            </w:tcBorders>
+            <w:vAlign w:val="center"/>
+          </w:tcPr>
+          <w:p>
+            <w:pPr>
+              <w:rPr>
+                <w:rFonts w:hint="eastAsia"/>
+              </w:rPr>
+            </w:pPr>
           </w:p>
         </w:tc>
       </w:tr>
@@ -547,17 +564,34 @@
         </w:trPr>
         <w:tc>
           <w:tcPr>
-            <w:tcW w:w="5000" w:type="pct"/>
-            <w:gridSpan w:val="2"/>
-            <w:tcBorders>
-              <w:top w:val="outset" w:sz="6" w:space="0" w:color="auto"/>
-              <w:left w:val="outset" w:sz="6" w:space="0" w:color="auto"/>
-              <w:bottom w:val="outset" w:sz="6" w:space="0" w:color="auto"/>
-              <w:right w:val="outset" w:sz="6" w:space="0" w:color="auto"/>
-            </w:tcBorders>
-            <w:vAlign w:val="center"/>
-          </w:tcPr>
-          <w:p>
+            <w:tcW w:w="2277" w:type="pct"/>
+            <w:tcBorders>
+              <w:top w:val="outset" w:sz="6" w:space="0" w:color="auto"/>
+              <w:left w:val="outset" w:sz="6" w:space="0" w:color="auto"/>
+              <w:bottom w:val="outset" w:sz="6" w:space="0" w:color="auto"/>
+              <w:right w:val="outset" w:sz="6" w:space="0" w:color="auto"/>
+            </w:tcBorders>
+            <w:vAlign w:val="center"/>
+          </w:tcPr>
+          <w:p/>
+        </w:tc>
+        <w:tc>
+          <w:tcPr>
+            <w:tcW w:w="2723" w:type="pct"/>
+            <w:tcBorders>
+              <w:top w:val="outset" w:sz="6" w:space="0" w:color="auto"/>
+              <w:left w:val="outset" w:sz="6" w:space="0" w:color="auto"/>
+              <w:bottom w:val="outset" w:sz="6" w:space="0" w:color="auto"/>
+              <w:right w:val="outset" w:sz="6" w:space="0" w:color="auto"/>
+            </w:tcBorders>
+            <w:vAlign w:val="center"/>
+          </w:tcPr>
+          <w:p>
+            <w:pPr>
+              <w:rPr>
+                <w:rFonts w:hint="eastAsia"/>
+              </w:rPr>
+            </w:pPr>
             <w:r>
               <w:rPr>
                 <w:rFonts w:hint="eastAsia"/>
@@ -594,14 +628,6 @@
         </w:tc>
       </w:tr>
     </w:tbl>
-    <w:p>
-      <w:pPr>
-        <w:rPr>
-          <w:b/>
-          <w:bCs/>
-        </w:rPr>
-      </w:pPr>
-    </w:p>
     <w:p>
       <w:pPr>
         <w:rPr>
@@ -887,14 +913,6 @@
         </w:tc>
       </w:tr>
     </w:tbl>
-    <w:p>
-      <w:pPr>
-        <w:rPr>
-          <w:b/>
-          <w:bCs/>
-        </w:rPr>
-      </w:pPr>
-    </w:p>
     <w:p>
       <w:pPr>
         <w:rPr>
@@ -1023,20 +1041,7 @@
             <w:vAlign w:val="center"/>
             <w:hideMark/>
           </w:tcPr>
-          <w:p>
-            <w:r>
-              <w:rPr>
-                <w:rFonts w:hint="eastAsia"/>
-              </w:rPr>
-              <w:t xml:space="preserve">1. </w:t>
-            </w:r>
-            <w:r>
-              <w:rPr>
-                <w:rFonts w:hint="eastAsia"/>
-              </w:rPr>
-              <w:t>회원은 “예약 대기 정보 조회” 메뉴를 선택한다.</w:t>
-            </w:r>
-          </w:p>
+          <w:p/>
         </w:tc>
         <w:tc>
           <w:tcPr>
@@ -1055,41 +1060,13 @@
               <w:rPr>
                 <w:rFonts w:hint="eastAsia"/>
               </w:rPr>
-              <w:t>2</w:t>
-            </w:r>
-            <w:r>
-              <w:rPr>
-                <w:rFonts w:hint="eastAsia"/>
-              </w:rPr>
-              <w:t xml:space="preserve">. 시스템은 회원의 예약 대기 정보(대여소 </w:t>
-            </w:r>
-            <w:proofErr w:type="spellStart"/>
-            <w:r>
-              <w:rPr>
-                <w:rFonts w:hint="eastAsia"/>
-              </w:rPr>
-              <w:t>이름·위치·자전거</w:t>
-            </w:r>
-            <w:proofErr w:type="spellEnd"/>
-            <w:r>
-              <w:rPr>
-                <w:rFonts w:hint="eastAsia"/>
-              </w:rPr>
-              <w:t xml:space="preserve"> ID·</w:t>
-            </w:r>
-            <w:proofErr w:type="spellStart"/>
-            <w:r>
-              <w:rPr>
-                <w:rFonts w:hint="eastAsia"/>
-              </w:rPr>
-              <w:t>제품명·유형</w:t>
-            </w:r>
-            <w:proofErr w:type="spellEnd"/>
-            <w:r>
-              <w:rPr>
-                <w:rFonts w:hint="eastAsia"/>
-              </w:rPr>
-              <w:t xml:space="preserve">)를 </w:t>
+              <w:t>1</w:t>
+            </w:r>
+            <w:r>
+              <w:rPr>
+                <w:rFonts w:hint="eastAsia"/>
+              </w:rPr>
+              <w:t xml:space="preserve">. 시스템은 회원의 예약 대기 정보(대여소 이름·위치·자전거 ID·제품명·유형)를 </w:t>
             </w:r>
             <w:r>
               <w:rPr>
@@ -1118,8 +1095,7 @@
         </w:trPr>
         <w:tc>
           <w:tcPr>
-            <w:tcW w:w="5000" w:type="pct"/>
-            <w:gridSpan w:val="2"/>
+            <w:tcW w:w="2277" w:type="pct"/>
             <w:tcBorders>
               <w:top w:val="outset" w:sz="6" w:space="0" w:color="auto"/>
               <w:left w:val="outset" w:sz="6" w:space="0" w:color="auto"/>
@@ -1141,15 +1117,34 @@
               <w:rPr>
                 <w:rFonts w:hint="eastAsia"/>
               </w:rPr>
-              <w:t xml:space="preserve">3. </w:t>
-            </w:r>
-            <w:r>
-              <w:rPr>
-                <w:rFonts w:hint="eastAsia"/>
-              </w:rPr>
-              <w:t>회원이 예약 대기를 취소한다.</w:t>
-            </w:r>
-          </w:p>
+              <w:t>2</w:t>
+            </w:r>
+            <w:r>
+              <w:rPr>
+                <w:rFonts w:hint="eastAsia"/>
+              </w:rPr>
+              <w:t>. 회원이 예약 대기를 취소한다</w:t>
+            </w:r>
+            <w:r>
+              <w:rPr>
+                <w:rFonts w:hint="eastAsia"/>
+              </w:rPr>
+              <w:t>.</w:t>
+            </w:r>
+          </w:p>
+        </w:tc>
+        <w:tc>
+          <w:tcPr>
+            <w:tcW w:w="2723" w:type="pct"/>
+            <w:tcBorders>
+              <w:top w:val="outset" w:sz="6" w:space="0" w:color="auto"/>
+              <w:left w:val="outset" w:sz="6" w:space="0" w:color="auto"/>
+              <w:bottom w:val="outset" w:sz="6" w:space="0" w:color="auto"/>
+              <w:right w:val="outset" w:sz="6" w:space="0" w:color="auto"/>
+            </w:tcBorders>
+            <w:vAlign w:val="center"/>
+          </w:tcPr>
+          <w:p/>
         </w:tc>
       </w:tr>
       <w:tr>
@@ -1158,8 +1153,20 @@
         </w:trPr>
         <w:tc>
           <w:tcPr>
-            <w:tcW w:w="5000" w:type="pct"/>
-            <w:gridSpan w:val="2"/>
+            <w:tcW w:w="2277" w:type="pct"/>
+            <w:tcBorders>
+              <w:top w:val="outset" w:sz="6" w:space="0" w:color="auto"/>
+              <w:left w:val="outset" w:sz="6" w:space="0" w:color="auto"/>
+              <w:bottom w:val="outset" w:sz="6" w:space="0" w:color="auto"/>
+              <w:right w:val="outset" w:sz="6" w:space="0" w:color="auto"/>
+            </w:tcBorders>
+            <w:vAlign w:val="center"/>
+          </w:tcPr>
+          <w:p/>
+        </w:tc>
+        <w:tc>
+          <w:tcPr>
+            <w:tcW w:w="2723" w:type="pct"/>
             <w:tcBorders>
               <w:top w:val="outset" w:sz="6" w:space="0" w:color="auto"/>
               <w:left w:val="outset" w:sz="6" w:space="0" w:color="auto"/>
@@ -1396,8 +1403,7 @@
         </w:trPr>
         <w:tc>
           <w:tcPr>
-            <w:tcW w:w="5000" w:type="pct"/>
-            <w:gridSpan w:val="2"/>
+            <w:tcW w:w="2277" w:type="pct"/>
             <w:tcBorders>
               <w:top w:val="outset" w:sz="6" w:space="0" w:color="auto"/>
               <w:left w:val="outset" w:sz="6" w:space="0" w:color="auto"/>
@@ -1432,40 +1438,40 @@
             </w:r>
           </w:p>
           <w:p>
-            <w:pPr>
-              <w:rPr>
-                <w:rFonts w:hint="eastAsia"/>
-              </w:rPr>
-            </w:pPr>
-            <w:r>
-              <w:rPr>
-                <w:rFonts w:hint="eastAsia"/>
-              </w:rPr>
-              <w:t xml:space="preserve">3. </w:t>
-            </w:r>
-            <w:r>
-              <w:rPr>
-                <w:rFonts w:hint="eastAsia"/>
-              </w:rPr>
-              <w:t>반납</w:t>
-            </w:r>
-            <w:r>
-              <w:t xml:space="preserve"> 후</w:t>
-            </w:r>
-            <w:r>
-              <w:rPr>
-                <w:rFonts w:hint="eastAsia"/>
-              </w:rPr>
-              <w:t xml:space="preserve"> 회원이</w:t>
-            </w:r>
-            <w:r>
-              <w:t xml:space="preserve"> “식당 예약” 버튼을 클릭한 경우 </w:t>
-            </w:r>
-            <w:r>
-              <w:rPr>
-                <w:rFonts w:hint="eastAsia"/>
-              </w:rPr>
-              <w:t xml:space="preserve">회원은 </w:t>
+            <w:r>
+              <w:rPr>
+                <w:rFonts w:hint="eastAsia"/>
+              </w:rPr>
+              <w:t>3. 회원은 식당 예약 버튼을 누른다.</w:t>
+            </w:r>
+          </w:p>
+        </w:tc>
+        <w:tc>
+          <w:tcPr>
+            <w:tcW w:w="2723" w:type="pct"/>
+            <w:tcBorders>
+              <w:top w:val="outset" w:sz="6" w:space="0" w:color="auto"/>
+              <w:left w:val="outset" w:sz="6" w:space="0" w:color="auto"/>
+              <w:bottom w:val="outset" w:sz="6" w:space="0" w:color="auto"/>
+              <w:right w:val="outset" w:sz="6" w:space="0" w:color="auto"/>
+            </w:tcBorders>
+            <w:vAlign w:val="center"/>
+          </w:tcPr>
+          <w:p>
+            <w:r>
+              <w:rPr>
+                <w:rFonts w:hint="eastAsia"/>
+              </w:rPr>
+              <w:t xml:space="preserve">3.1 </w:t>
+            </w:r>
+            <w:r>
+              <w:t xml:space="preserve">식당 예약 버튼을 클릭한 경우 </w:t>
+            </w:r>
+            <w:r>
+              <w:rPr>
+                <w:rFonts w:hint="eastAsia"/>
+              </w:rPr>
+              <w:t xml:space="preserve">시스템은 회원을 </w:t>
             </w:r>
             <w:r>
               <w:t>외부 식당 예약 서비</w:t>
@@ -1474,7 +1480,7 @@
               <w:rPr>
                 <w:rFonts w:hint="eastAsia"/>
               </w:rPr>
-              <w:t>스로 연결된다</w:t>
+              <w:t>스로 연결시킨다</w:t>
             </w:r>
             <w:r>
               <w:t>.</w:t>
@@ -1488,17 +1494,34 @@
         </w:trPr>
         <w:tc>
           <w:tcPr>
-            <w:tcW w:w="5000" w:type="pct"/>
-            <w:gridSpan w:val="2"/>
-            <w:tcBorders>
-              <w:top w:val="outset" w:sz="6" w:space="0" w:color="auto"/>
-              <w:left w:val="outset" w:sz="6" w:space="0" w:color="auto"/>
-              <w:bottom w:val="outset" w:sz="6" w:space="0" w:color="auto"/>
-              <w:right w:val="outset" w:sz="6" w:space="0" w:color="auto"/>
-            </w:tcBorders>
-            <w:vAlign w:val="center"/>
-          </w:tcPr>
-          <w:p>
+            <w:tcW w:w="2277" w:type="pct"/>
+            <w:tcBorders>
+              <w:top w:val="outset" w:sz="6" w:space="0" w:color="auto"/>
+              <w:left w:val="outset" w:sz="6" w:space="0" w:color="auto"/>
+              <w:bottom w:val="outset" w:sz="6" w:space="0" w:color="auto"/>
+              <w:right w:val="outset" w:sz="6" w:space="0" w:color="auto"/>
+            </w:tcBorders>
+            <w:vAlign w:val="center"/>
+          </w:tcPr>
+          <w:p/>
+        </w:tc>
+        <w:tc>
+          <w:tcPr>
+            <w:tcW w:w="2723" w:type="pct"/>
+            <w:tcBorders>
+              <w:top w:val="outset" w:sz="6" w:space="0" w:color="auto"/>
+              <w:left w:val="outset" w:sz="6" w:space="0" w:color="auto"/>
+              <w:bottom w:val="outset" w:sz="6" w:space="0" w:color="auto"/>
+              <w:right w:val="outset" w:sz="6" w:space="0" w:color="auto"/>
+            </w:tcBorders>
+            <w:vAlign w:val="center"/>
+          </w:tcPr>
+          <w:p>
+            <w:pPr>
+              <w:rPr>
+                <w:rFonts w:hint="eastAsia"/>
+              </w:rPr>
+            </w:pPr>
             <w:r>
               <w:rPr>
                 <w:rFonts w:hint="eastAsia"/>
@@ -1511,19 +1534,7 @@
               <w:rPr>
                 <w:rFonts w:hint="eastAsia"/>
               </w:rPr>
-              <w:t xml:space="preserve">A1. </w:t>
-            </w:r>
-            <w:r>
-              <w:rPr>
-                <w:rFonts w:hint="eastAsia"/>
-              </w:rPr>
-              <w:t xml:space="preserve">반납 후 </w:t>
-            </w:r>
-            <w:r>
-              <w:rPr>
-                <w:rFonts w:hint="eastAsia"/>
-              </w:rPr>
-              <w:t>대기 예약한 회원이 있는 경우 이메일 시스템을 호출한다.</w:t>
+              <w:t>A1. 시스템은 반납 후 대기 예약한 회원이 있는 경우 이메일 시스템을 호출한다.</w:t>
             </w:r>
           </w:p>
         </w:tc>
@@ -1532,6 +1543,7 @@
     <w:p>
       <w:pPr>
         <w:rPr>
+          <w:rFonts w:hint="eastAsia"/>
           <w:b/>
           <w:bCs/>
         </w:rPr>

</xml_diff>